<commit_message>
understand how stage works one
</commit_message>
<xml_diff>
--- a/readme.docx
+++ b/readme.docx
@@ -70,230 +70,12 @@
     </w:p>
     <w:p>
       <w:pPr>
-        <w:pStyle w:val="a7"/>
-        <w:numPr>
-          <w:ilvl w:val="0"/>
-          <w:numId w:val="1"/>
-        </w:numPr>
-        <w:ind w:firstLineChars="0"/>
-        <w:rPr>
-          <w:sz w:val="18"/>
-          <w:szCs w:val="18"/>
-        </w:rPr>
-      </w:pPr>
-      <w:r>
         <w:rPr>
           <w:rFonts w:hint="eastAsia"/>
           <w:sz w:val="18"/>
           <w:szCs w:val="18"/>
         </w:rPr>
-        <w:t>人生在世，匆匆一晃几十年就过去了，有些事是将就不了的</w:t>
-      </w:r>
-    </w:p>
-    <w:p>
-      <w:pPr>
-        <w:pStyle w:val="a7"/>
-        <w:numPr>
-          <w:ilvl w:val="0"/>
-          <w:numId w:val="1"/>
-        </w:numPr>
-        <w:ind w:firstLineChars="0"/>
-        <w:rPr>
-          <w:sz w:val="18"/>
-          <w:szCs w:val="18"/>
-        </w:rPr>
       </w:pPr>
-      <w:r>
-        <w:rPr>
-          <w:rFonts w:ascii="Arial" w:hAnsi="Arial" w:cs="Arial"/>
-          <w:color w:val="333333"/>
-          <w:szCs w:val="21"/>
-          <w:shd w:val="clear" w:color="auto" w:fill="FFFFFF"/>
-        </w:rPr>
-        <w:t>人张了</w:t>
-      </w:r>
-      <w:proofErr w:type="gramStart"/>
-      <w:r>
-        <w:rPr>
-          <w:rFonts w:ascii="Arial" w:hAnsi="Arial" w:cs="Arial"/>
-          <w:color w:val="333333"/>
-          <w:szCs w:val="21"/>
-          <w:shd w:val="clear" w:color="auto" w:fill="FFFFFF"/>
-        </w:rPr>
-        <w:t>嘴就是</w:t>
-      </w:r>
-      <w:proofErr w:type="gramEnd"/>
-      <w:r>
-        <w:rPr>
-          <w:rFonts w:ascii="Arial" w:hAnsi="Arial" w:cs="Arial"/>
-          <w:color w:val="333333"/>
-          <w:szCs w:val="21"/>
-          <w:shd w:val="clear" w:color="auto" w:fill="FFFFFF"/>
-        </w:rPr>
-        <w:t>要把误会说清楚</w:t>
-      </w:r>
-      <w:r>
-        <w:rPr>
-          <w:rFonts w:ascii="Arial" w:hAnsi="Arial" w:cs="Arial"/>
-          <w:color w:val="333333"/>
-          <w:szCs w:val="21"/>
-          <w:shd w:val="clear" w:color="auto" w:fill="FFFFFF"/>
-        </w:rPr>
-        <w:t>,</w:t>
-      </w:r>
-      <w:r>
-        <w:rPr>
-          <w:rFonts w:ascii="Arial" w:hAnsi="Arial" w:cs="Arial"/>
-          <w:color w:val="333333"/>
-          <w:szCs w:val="21"/>
-          <w:shd w:val="clear" w:color="auto" w:fill="FFFFFF"/>
-        </w:rPr>
-        <w:t>生了耳就是要听旁人辩白</w:t>
-      </w:r>
-      <w:r>
-        <w:rPr>
-          <w:rFonts w:ascii="Arial" w:hAnsi="Arial" w:cs="Arial"/>
-          <w:color w:val="333333"/>
-          <w:szCs w:val="21"/>
-          <w:shd w:val="clear" w:color="auto" w:fill="FFFFFF"/>
-        </w:rPr>
-        <w:t>,</w:t>
-      </w:r>
-      <w:r>
-        <w:rPr>
-          <w:rFonts w:ascii="Arial" w:hAnsi="Arial" w:cs="Arial"/>
-          <w:color w:val="333333"/>
-          <w:szCs w:val="21"/>
-          <w:shd w:val="clear" w:color="auto" w:fill="FFFFFF"/>
-        </w:rPr>
-        <w:t>不要因为矫情</w:t>
-      </w:r>
-      <w:r>
-        <w:rPr>
-          <w:rFonts w:ascii="Arial" w:hAnsi="Arial" w:cs="Arial"/>
-          <w:color w:val="333333"/>
-          <w:szCs w:val="21"/>
-          <w:shd w:val="clear" w:color="auto" w:fill="FFFFFF"/>
-        </w:rPr>
-        <w:t>,</w:t>
-      </w:r>
-      <w:r>
-        <w:rPr>
-          <w:rFonts w:ascii="Arial" w:hAnsi="Arial" w:cs="Arial"/>
-          <w:color w:val="333333"/>
-          <w:szCs w:val="21"/>
-          <w:shd w:val="clear" w:color="auto" w:fill="FFFFFF"/>
-        </w:rPr>
-        <w:t>又或者害怕面对而逃避问题</w:t>
-      </w:r>
-      <w:r>
-        <w:rPr>
-          <w:rFonts w:ascii="Arial" w:hAnsi="Arial" w:cs="Arial"/>
-          <w:color w:val="333333"/>
-          <w:szCs w:val="21"/>
-          <w:shd w:val="clear" w:color="auto" w:fill="FFFFFF"/>
-        </w:rPr>
-        <w:t>,</w:t>
-      </w:r>
-      <w:r>
-        <w:rPr>
-          <w:rFonts w:ascii="Arial" w:hAnsi="Arial" w:cs="Arial"/>
-          <w:color w:val="333333"/>
-          <w:szCs w:val="21"/>
-          <w:shd w:val="clear" w:color="auto" w:fill="FFFFFF"/>
-        </w:rPr>
-        <w:t>来回扯皮</w:t>
-      </w:r>
-      <w:r>
-        <w:rPr>
-          <w:rFonts w:ascii="Arial" w:hAnsi="Arial" w:cs="Arial"/>
-          <w:color w:val="333333"/>
-          <w:szCs w:val="21"/>
-          <w:shd w:val="clear" w:color="auto" w:fill="FFFFFF"/>
-        </w:rPr>
-        <w:t>,</w:t>
-      </w:r>
-      <w:r>
-        <w:rPr>
-          <w:rFonts w:ascii="Arial" w:hAnsi="Arial" w:cs="Arial"/>
-          <w:color w:val="333333"/>
-          <w:szCs w:val="21"/>
-          <w:shd w:val="clear" w:color="auto" w:fill="FFFFFF"/>
-        </w:rPr>
-        <w:t>浪费光阴</w:t>
-      </w:r>
-      <w:r>
-        <w:rPr>
-          <w:rFonts w:ascii="Arial" w:hAnsi="Arial" w:cs="Arial"/>
-          <w:color w:val="333333"/>
-          <w:szCs w:val="21"/>
-          <w:shd w:val="clear" w:color="auto" w:fill="FFFFFF"/>
-        </w:rPr>
-        <w:t>! </w:t>
-      </w:r>
-    </w:p>
-    <w:p>
-      <w:pPr>
-        <w:pStyle w:val="a7"/>
-        <w:numPr>
-          <w:ilvl w:val="0"/>
-          <w:numId w:val="1"/>
-        </w:numPr>
-        <w:ind w:firstLineChars="0"/>
-        <w:rPr>
-          <w:sz w:val="18"/>
-          <w:szCs w:val="18"/>
-        </w:rPr>
-      </w:pPr>
-      <w:r>
-        <w:rPr>
-          <w:rFonts w:ascii="Arial" w:hAnsi="Arial" w:cs="Arial" w:hint="eastAsia"/>
-          <w:color w:val="333333"/>
-          <w:szCs w:val="21"/>
-          <w:shd w:val="clear" w:color="auto" w:fill="FFFFFF"/>
-        </w:rPr>
-        <w:t>其实你也能像风筝一样，活得更自在一些。我心匪</w:t>
-      </w:r>
-      <w:proofErr w:type="gramStart"/>
-      <w:r>
-        <w:rPr>
-          <w:rFonts w:ascii="Arial" w:hAnsi="Arial" w:cs="Arial" w:hint="eastAsia"/>
-          <w:color w:val="333333"/>
-          <w:szCs w:val="21"/>
-          <w:shd w:val="clear" w:color="auto" w:fill="FFFFFF"/>
-        </w:rPr>
-        <w:t>石不可</w:t>
-      </w:r>
-      <w:proofErr w:type="gramEnd"/>
-      <w:r>
-        <w:rPr>
-          <w:rFonts w:ascii="Arial" w:hAnsi="Arial" w:cs="Arial" w:hint="eastAsia"/>
-          <w:color w:val="333333"/>
-          <w:szCs w:val="21"/>
-          <w:shd w:val="clear" w:color="auto" w:fill="FFFFFF"/>
-        </w:rPr>
-        <w:t>转也。我心匪</w:t>
-      </w:r>
-      <w:proofErr w:type="gramStart"/>
-      <w:r>
-        <w:rPr>
-          <w:rFonts w:ascii="Arial" w:hAnsi="Arial" w:cs="Arial" w:hint="eastAsia"/>
-          <w:color w:val="333333"/>
-          <w:szCs w:val="21"/>
-          <w:shd w:val="clear" w:color="auto" w:fill="FFFFFF"/>
-        </w:rPr>
-        <w:t>石不可卷</w:t>
-      </w:r>
-      <w:proofErr w:type="gramEnd"/>
-      <w:r>
-        <w:rPr>
-          <w:rFonts w:ascii="Arial" w:hAnsi="Arial" w:cs="Arial" w:hint="eastAsia"/>
-          <w:color w:val="333333"/>
-          <w:szCs w:val="21"/>
-          <w:shd w:val="clear" w:color="auto" w:fill="FFFFFF"/>
-        </w:rPr>
-        <w:t>也。拿钱务工也是有尊严的，不能随意欺压！与人为友，不在登高时谄媚，不在落难时拂袖。</w:t>
-      </w:r>
     </w:p>
     <w:sectPr>
       <w:pgSz w:w="11906" w:h="16838"/>

</xml_diff>

<commit_message>
add words in 8th
</commit_message>
<xml_diff>
--- a/readme.docx
+++ b/readme.docx
@@ -29,7 +29,43 @@
           <w:sz w:val="18"/>
           <w:szCs w:val="18"/>
         </w:rPr>
-        <w:t>，寡情一些，反正你既无至亲可依靠，也无挚友可分担，厌你之人，比爱你之人多得多，没了眼前的人，还会有更多的人，不如对自己好些，对他人期待少些，活得才能更自在。</w:t>
+        <w:t>，寡情一些，反正你既无至亲可依靠，也无挚友可分担，厌你</w:t>
+      </w:r>
+      <w:proofErr w:type="gramStart"/>
+      <w:r>
+        <w:rPr>
+          <w:rFonts w:hint="eastAsia"/>
+          <w:sz w:val="18"/>
+          <w:szCs w:val="18"/>
+        </w:rPr>
+        <w:t>之</w:t>
+      </w:r>
+      <w:proofErr w:type="gramEnd"/>
+      <w:r>
+        <w:rPr>
+          <w:rFonts w:hint="eastAsia"/>
+          <w:sz w:val="18"/>
+          <w:szCs w:val="18"/>
+        </w:rPr>
+        <w:t>人，比爱你之人多得多，没了眼前的人，还会有更多的人，不如对自己好些，对他人期待少些，活</w:t>
+      </w:r>
+      <w:proofErr w:type="gramStart"/>
+      <w:r>
+        <w:rPr>
+          <w:rFonts w:hint="eastAsia"/>
+          <w:sz w:val="18"/>
+          <w:szCs w:val="18"/>
+        </w:rPr>
+        <w:t>得才能</w:t>
+      </w:r>
+      <w:proofErr w:type="gramEnd"/>
+      <w:r>
+        <w:rPr>
+          <w:rFonts w:hint="eastAsia"/>
+          <w:sz w:val="18"/>
+          <w:szCs w:val="18"/>
+        </w:rPr>
+        <w:t>更自在。</w:t>
       </w:r>
     </w:p>
     <w:p>
@@ -51,7 +87,43 @@
           <w:sz w:val="18"/>
           <w:szCs w:val="18"/>
         </w:rPr>
-        <w:t>与其卖力讨好那些，对你早有成见之人，不若索性，寡情一些，反正你既无至亲可依靠，也无挚友可分担，厌你之人，比爱你之人多得多，没了眼前的人，还会有更多的人，不如对自己好些，对他人期待少些，活得才能更自在。</w:t>
+        <w:t>与其卖力讨好那些，对你早有成见之人，不若索性，寡情一些，反正你既无至亲可依靠，也无挚友可分担，厌你</w:t>
+      </w:r>
+      <w:proofErr w:type="gramStart"/>
+      <w:r>
+        <w:rPr>
+          <w:rFonts w:hint="eastAsia"/>
+          <w:sz w:val="18"/>
+          <w:szCs w:val="18"/>
+        </w:rPr>
+        <w:t>之</w:t>
+      </w:r>
+      <w:proofErr w:type="gramEnd"/>
+      <w:r>
+        <w:rPr>
+          <w:rFonts w:hint="eastAsia"/>
+          <w:sz w:val="18"/>
+          <w:szCs w:val="18"/>
+        </w:rPr>
+        <w:t>人，比爱你之人多得多，没了眼前的人，还会有更多的人，不如对自己好些，对他人期待少些，活</w:t>
+      </w:r>
+      <w:proofErr w:type="gramStart"/>
+      <w:r>
+        <w:rPr>
+          <w:rFonts w:hint="eastAsia"/>
+          <w:sz w:val="18"/>
+          <w:szCs w:val="18"/>
+        </w:rPr>
+        <w:t>得才能</w:t>
+      </w:r>
+      <w:proofErr w:type="gramEnd"/>
+      <w:r>
+        <w:rPr>
+          <w:rFonts w:hint="eastAsia"/>
+          <w:sz w:val="18"/>
+          <w:szCs w:val="18"/>
+        </w:rPr>
+        <w:t>更自在。</w:t>
       </w:r>
     </w:p>
     <w:p>
@@ -63,7 +135,6 @@
         </w:numPr>
         <w:ind w:firstLineChars="0"/>
         <w:rPr>
-          <w:rFonts w:hint="eastAsia"/>
           <w:sz w:val="18"/>
           <w:szCs w:val="18"/>
         </w:rPr>
@@ -86,7 +157,6 @@
         </w:numPr>
         <w:ind w:firstLineChars="0"/>
         <w:rPr>
-          <w:rFonts w:hint="eastAsia"/>
           <w:sz w:val="18"/>
           <w:szCs w:val="18"/>
         </w:rPr>
@@ -98,7 +168,27 @@
           <w:szCs w:val="21"/>
           <w:shd w:val="clear" w:color="auto" w:fill="FFFFFF"/>
         </w:rPr>
-        <w:t>人张了嘴就是要把误会说清楚</w:t>
+        <w:t>人张了</w:t>
+      </w:r>
+      <w:proofErr w:type="gramStart"/>
+      <w:r>
+        <w:rPr>
+          <w:rFonts w:ascii="Arial" w:hAnsi="Arial" w:cs="Arial" w:hint="eastAsia"/>
+          <w:color w:val="333333"/>
+          <w:szCs w:val="21"/>
+          <w:shd w:val="clear" w:color="auto" w:fill="FFFFFF"/>
+        </w:rPr>
+        <w:t>嘴就是</w:t>
+      </w:r>
+      <w:proofErr w:type="gramEnd"/>
+      <w:r>
+        <w:rPr>
+          <w:rFonts w:ascii="Arial" w:hAnsi="Arial" w:cs="Arial" w:hint="eastAsia"/>
+          <w:color w:val="333333"/>
+          <w:szCs w:val="21"/>
+          <w:shd w:val="clear" w:color="auto" w:fill="FFFFFF"/>
+        </w:rPr>
+        <w:t>要把误会说清楚</w:t>
       </w:r>
       <w:r>
         <w:rPr>
@@ -209,7 +299,6 @@
         </w:numPr>
         <w:ind w:firstLineChars="0"/>
         <w:rPr>
-          <w:rFonts w:hint="eastAsia"/>
           <w:sz w:val="18"/>
           <w:szCs w:val="18"/>
         </w:rPr>
@@ -221,7 +310,56 @@
           <w:szCs w:val="21"/>
           <w:shd w:val="clear" w:color="auto" w:fill="FFFFFF"/>
         </w:rPr>
-        <w:t>其实你也能像风筝一样，活得更自在一些。我心匪石不可转也。我心匪石不可卷也。拿钱务工也是有尊严的，不能随意欺压！</w:t>
+        <w:t>其实你也能像风筝一样，活得更自在一些。我心匪</w:t>
+      </w:r>
+      <w:proofErr w:type="gramStart"/>
+      <w:r>
+        <w:rPr>
+          <w:rFonts w:ascii="Arial" w:hAnsi="Arial" w:cs="Arial" w:hint="eastAsia"/>
+          <w:color w:val="333333"/>
+          <w:szCs w:val="21"/>
+          <w:shd w:val="clear" w:color="auto" w:fill="FFFFFF"/>
+        </w:rPr>
+        <w:t>石不可</w:t>
+      </w:r>
+      <w:proofErr w:type="gramEnd"/>
+      <w:r>
+        <w:rPr>
+          <w:rFonts w:ascii="Arial" w:hAnsi="Arial" w:cs="Arial" w:hint="eastAsia"/>
+          <w:color w:val="333333"/>
+          <w:szCs w:val="21"/>
+          <w:shd w:val="clear" w:color="auto" w:fill="FFFFFF"/>
+        </w:rPr>
+        <w:t>转也。我心匪</w:t>
+      </w:r>
+      <w:proofErr w:type="gramStart"/>
+      <w:r>
+        <w:rPr>
+          <w:rFonts w:ascii="Arial" w:hAnsi="Arial" w:cs="Arial" w:hint="eastAsia"/>
+          <w:color w:val="333333"/>
+          <w:szCs w:val="21"/>
+          <w:shd w:val="clear" w:color="auto" w:fill="FFFFFF"/>
+        </w:rPr>
+        <w:t>石不可卷</w:t>
+      </w:r>
+      <w:proofErr w:type="gramEnd"/>
+      <w:r>
+        <w:rPr>
+          <w:rFonts w:ascii="Arial" w:hAnsi="Arial" w:cs="Arial" w:hint="eastAsia"/>
+          <w:color w:val="333333"/>
+          <w:szCs w:val="21"/>
+          <w:shd w:val="clear" w:color="auto" w:fill="FFFFFF"/>
+        </w:rPr>
+        <w:t>也。拿钱务工也是有尊严的，不能随意欺压！</w:t>
+      </w:r>
+      <w:r>
+        <w:rPr>
+          <w:rFonts w:ascii="Arial" w:hAnsi="Arial" w:cs="Arial" w:hint="eastAsia"/>
+          <w:color w:val="333333"/>
+          <w:szCs w:val="21"/>
+          <w:shd w:val="clear" w:color="auto" w:fill="FFFFFF"/>
+        </w:rPr>
+        <w:t>与人为友，不在登高时谄媚，不在落难时拂袖。</w:t>
       </w:r>
     </w:p>
     <w:p>
@@ -231,6 +369,24 @@
           <w:szCs w:val="18"/>
         </w:rPr>
       </w:pPr>
+      <w:r>
+        <w:rPr>
+          <w:rFonts w:hint="eastAsia"/>
+          <w:sz w:val="18"/>
+          <w:szCs w:val="18"/>
+        </w:rPr>
+        <w:t>行路昭昭生死命</w:t>
+      </w:r>
+      <w:proofErr w:type="gramStart"/>
+      <w:r>
+        <w:rPr>
+          <w:rFonts w:hint="eastAsia"/>
+          <w:sz w:val="18"/>
+          <w:szCs w:val="18"/>
+        </w:rPr>
+        <w:t>悬都是缘</w:t>
+      </w:r>
+      <w:proofErr w:type="gramEnd"/>
     </w:p>
     <w:sectPr>
       <w:pgSz w:w="11906" w:h="16838"/>

</xml_diff>

<commit_message>
add words in 8th second
</commit_message>
<xml_diff>
--- a/readme.docx
+++ b/readme.docx
@@ -387,6 +387,14 @@
         <w:t>悬都是缘</w:t>
       </w:r>
       <w:proofErr w:type="gramEnd"/>
+      <w:r>
+        <w:rPr>
+          <w:rFonts w:hint="eastAsia"/>
+          <w:sz w:val="18"/>
+          <w:szCs w:val="18"/>
+        </w:rPr>
+        <w:t>。星光和荆棘都敢追。</w:t>
+      </w:r>
     </w:p>
     <w:sectPr>
       <w:pgSz w:w="11906" w:h="16838"/>

</xml_diff>

<commit_message>
add simple and quick switch
</commit_message>
<xml_diff>
--- a/readme.docx
+++ b/readme.docx
@@ -399,7 +399,6 @@
     <w:p>
       <w:pPr>
         <w:rPr>
-          <w:rFonts w:hint="eastAsia"/>
           <w:sz w:val="18"/>
           <w:szCs w:val="18"/>
         </w:rPr>
@@ -411,6 +410,14 @@
           <w:szCs w:val="18"/>
         </w:rPr>
         <w:t>6、每个人出身的时候都是原创，可悲的是渐渐的变成了盗版</w:t>
+      </w:r>
+      <w:r>
+        <w:rPr>
+          <w:rFonts w:hint="eastAsia"/>
+          <w:sz w:val="18"/>
+          <w:szCs w:val="18"/>
+        </w:rPr>
+        <w:t>。使用Git创建分支简单又快速</w:t>
       </w:r>
     </w:p>
     <w:sectPr>

</xml_diff>

<commit_message>
add simple and facile master
</commit_message>
<xml_diff>
--- a/readme.docx
+++ b/readme.docx
@@ -399,7 +399,6 @@
     <w:p>
       <w:pPr>
         <w:rPr>
-          <w:rFonts w:hint="eastAsia"/>
           <w:sz w:val="18"/>
           <w:szCs w:val="18"/>
         </w:rPr>
@@ -411,6 +410,14 @@
           <w:szCs w:val="18"/>
         </w:rPr>
         <w:t>6、每个人出身的时候都是原创，可悲的是渐渐的变成了盗版</w:t>
+      </w:r>
+      <w:r>
+        <w:rPr>
+          <w:rFonts w:hint="eastAsia"/>
+          <w:sz w:val="18"/>
+          <w:szCs w:val="18"/>
+        </w:rPr>
+        <w:t>。使用Git创建分支简单又便捷</w:t>
       </w:r>
     </w:p>
     <w:sectPr>

</xml_diff>